<commit_message>
quiz aan html toegevoegd
</commit_message>
<xml_diff>
--- a/Vragen welk kunstwerk ben jij.docx
+++ b/Vragen welk kunstwerk ben jij.docx
@@ -1219,7 +1219,7 @@
           <w:sz w:val="28"/>
           <w:szCs w:val="28"/>
         </w:rPr>
-        <w:t>Realistisch – A/B</w:t>
+        <w:t>Realistisch – B</w:t>
       </w:r>
     </w:p>
     <w:p>
@@ -1239,7 +1239,82 @@
           <w:sz w:val="28"/>
           <w:szCs w:val="28"/>
         </w:rPr>
-        <w:t>Abstract – C/D</w:t>
+        <w:t xml:space="preserve">Abstract – </w:t>
+      </w:r>
+      <w:r>
+        <w:rPr>
+          <w:sz w:val="28"/>
+          <w:szCs w:val="28"/>
+        </w:rPr>
+        <w:t>A</w:t>
+      </w:r>
+    </w:p>
+    <w:p>
+      <w:pPr>
+        <w:pStyle w:val="Lijstalinea"/>
+        <w:numPr>
+          <w:ilvl w:val="0"/>
+          <w:numId w:val="2"/>
+        </w:numPr>
+        <w:rPr>
+          <w:sz w:val="28"/>
+          <w:szCs w:val="28"/>
+        </w:rPr>
+      </w:pPr>
+      <w:r>
+        <w:rPr>
+          <w:sz w:val="28"/>
+          <w:szCs w:val="28"/>
+        </w:rPr>
+        <w:t xml:space="preserve">Er tussen in </w:t>
+      </w:r>
+      <w:r>
+        <w:rPr>
+          <w:sz w:val="28"/>
+          <w:szCs w:val="28"/>
+        </w:rPr>
+        <w:t xml:space="preserve">- </w:t>
+      </w:r>
+      <w:r>
+        <w:rPr>
+          <w:sz w:val="28"/>
+          <w:szCs w:val="28"/>
+        </w:rPr>
+        <w:t>D</w:t>
+      </w:r>
+    </w:p>
+    <w:p>
+      <w:pPr>
+        <w:pStyle w:val="Lijstalinea"/>
+        <w:numPr>
+          <w:ilvl w:val="0"/>
+          <w:numId w:val="2"/>
+        </w:numPr>
+        <w:rPr>
+          <w:sz w:val="28"/>
+          <w:szCs w:val="28"/>
+        </w:rPr>
+      </w:pPr>
+      <w:r>
+        <w:rPr>
+          <w:sz w:val="28"/>
+          <w:szCs w:val="28"/>
+        </w:rPr>
+        <w:t>Geen van allen</w:t>
+      </w:r>
+      <w:r>
+        <w:rPr>
+          <w:sz w:val="28"/>
+          <w:szCs w:val="28"/>
+        </w:rPr>
+        <w:t xml:space="preserve"> -</w:t>
+      </w:r>
+      <w:r>
+        <w:rPr>
+          <w:sz w:val="28"/>
+          <w:szCs w:val="28"/>
+        </w:rPr>
+        <w:t>C</w:t>
       </w:r>
     </w:p>
     <w:p>
@@ -1620,6 +1695,7 @@
           <w:sz w:val="28"/>
           <w:szCs w:val="28"/>
         </w:rPr>
+        <w:lastRenderedPageBreak/>
         <w:br/>
       </w:r>
       <w:r>
@@ -1636,7 +1712,6 @@
           <w:sz w:val="28"/>
           <w:szCs w:val="28"/>
         </w:rPr>
-        <w:lastRenderedPageBreak/>
         <w:t xml:space="preserve">Vraag </w:t>
       </w:r>
       <w:r>

</xml_diff>